<commit_message>
Update MLH Fellowship line
</commit_message>
<xml_diff>
--- a/resume.docx
+++ b/resume.docx
@@ -484,7 +484,37 @@
           <w:sz w:val="22"/>
           <w:szCs w:val="22"/>
         </w:rPr>
-        <w:t xml:space="preserve"> Fellow - </w:t>
+        <w:t xml:space="preserve"> Fellow </w:t>
+      </w:r>
+      <w:r>
+        <w:rPr>
+          <w:rFonts w:ascii="IBM Plex Sans" w:hAnsi="IBM Plex Sans"/>
+          <w:b/>
+          <w:bCs/>
+          <w:sz w:val="22"/>
+          <w:szCs w:val="22"/>
+        </w:rPr>
+        <w:t>–</w:t>
+      </w:r>
+      <w:r>
+        <w:rPr>
+          <w:rFonts w:ascii="IBM Plex Sans" w:hAnsi="IBM Plex Sans"/>
+          <w:b/>
+          <w:bCs/>
+          <w:sz w:val="22"/>
+          <w:szCs w:val="22"/>
+        </w:rPr>
+        <w:t xml:space="preserve"> </w:t>
+      </w:r>
+      <w:r>
+        <w:rPr>
+          <w:rFonts w:ascii="IBM Plex Sans" w:hAnsi="IBM Plex Sans"/>
+          <w:b/>
+          <w:bCs/>
+          <w:sz w:val="22"/>
+          <w:szCs w:val="22"/>
+        </w:rPr>
+        <w:t>Facebook/</w:t>
       </w:r>
       <w:proofErr w:type="spellStart"/>
       <w:r>

</xml_diff>

<commit_message>
Add Docker and DevOps to skills section
</commit_message>
<xml_diff>
--- a/resume.docx
+++ b/resume.docx
@@ -2079,10 +2079,38 @@
       <w:r>
         <w:rPr>
           <w:rFonts w:ascii="IBM Plex Sans" w:hAnsi="IBM Plex Sans"/>
-          <w:sz w:val="22"/>
-          <w:szCs w:val="22"/>
-        </w:rPr>
-        <w:t>, AWS Amplify, Tableau</w:t>
+          <w:b/>
+          <w:bCs/>
+          <w:sz w:val="22"/>
+          <w:szCs w:val="22"/>
+        </w:rPr>
+        <w:t xml:space="preserve">, </w:t>
+      </w:r>
+      <w:r>
+        <w:rPr>
+          <w:rFonts w:ascii="IBM Plex Sans" w:hAnsi="IBM Plex Sans"/>
+          <w:b/>
+          <w:bCs/>
+          <w:sz w:val="22"/>
+          <w:szCs w:val="22"/>
+        </w:rPr>
+        <w:t>Docker, DevOps</w:t>
+      </w:r>
+      <w:r>
+        <w:rPr>
+          <w:rFonts w:ascii="IBM Plex Sans" w:hAnsi="IBM Plex Sans"/>
+          <w:sz w:val="22"/>
+          <w:szCs w:val="22"/>
+        </w:rPr>
+        <w:t xml:space="preserve">, </w:t>
+      </w:r>
+      <w:r>
+        <w:rPr>
+          <w:rFonts w:ascii="IBM Plex Sans" w:hAnsi="IBM Plex Sans"/>
+          <w:sz w:val="22"/>
+          <w:szCs w:val="22"/>
+        </w:rPr>
+        <w:t>AWS Amplify, Tableau</w:t>
       </w:r>
     </w:p>
     <w:p>

</xml_diff>

<commit_message>
Update with link to Facebook blog feature
</commit_message>
<xml_diff>
--- a/resume.docx
+++ b/resume.docx
@@ -464,70 +464,78 @@
           <w:szCs w:val="22"/>
         </w:rPr>
       </w:pPr>
-      <w:proofErr w:type="gramStart"/>
-      <w:r>
-        <w:rPr>
-          <w:rFonts w:ascii="IBM Plex Sans" w:hAnsi="IBM Plex Sans"/>
-          <w:b/>
-          <w:bCs/>
-          <w:sz w:val="22"/>
-          <w:szCs w:val="22"/>
-        </w:rPr>
-        <w:t>Open Source</w:t>
-      </w:r>
-      <w:proofErr w:type="gramEnd"/>
-      <w:r>
-        <w:rPr>
-          <w:rFonts w:ascii="IBM Plex Sans" w:hAnsi="IBM Plex Sans"/>
-          <w:b/>
-          <w:bCs/>
-          <w:sz w:val="22"/>
-          <w:szCs w:val="22"/>
-        </w:rPr>
-        <w:t xml:space="preserve"> Fellow </w:t>
-      </w:r>
-      <w:r>
-        <w:rPr>
-          <w:rFonts w:ascii="IBM Plex Sans" w:hAnsi="IBM Plex Sans"/>
-          <w:b/>
-          <w:bCs/>
-          <w:sz w:val="22"/>
-          <w:szCs w:val="22"/>
-        </w:rPr>
-        <w:t>–</w:t>
-      </w:r>
-      <w:r>
-        <w:rPr>
-          <w:rFonts w:ascii="IBM Plex Sans" w:hAnsi="IBM Plex Sans"/>
-          <w:b/>
-          <w:bCs/>
-          <w:sz w:val="22"/>
-          <w:szCs w:val="22"/>
-        </w:rPr>
-        <w:t xml:space="preserve"> </w:t>
-      </w:r>
-      <w:r>
-        <w:rPr>
-          <w:rFonts w:ascii="IBM Plex Sans" w:hAnsi="IBM Plex Sans"/>
-          <w:b/>
-          <w:bCs/>
-          <w:sz w:val="22"/>
-          <w:szCs w:val="22"/>
-        </w:rPr>
-        <w:t>Facebook/</w:t>
-      </w:r>
-      <w:proofErr w:type="spellStart"/>
-      <w:r>
-        <w:rPr>
-          <w:rFonts w:ascii="IBM Plex Sans" w:hAnsi="IBM Plex Sans"/>
-          <w:b/>
-          <w:bCs/>
-          <w:sz w:val="22"/>
-          <w:szCs w:val="22"/>
-        </w:rPr>
-        <w:t>WebXR</w:t>
-      </w:r>
-      <w:proofErr w:type="spellEnd"/>
+      <w:hyperlink r:id="rId11" w:history="1">
+        <w:proofErr w:type="gramStart"/>
+        <w:r>
+          <w:rPr>
+            <w:rStyle w:val="Hyperlink"/>
+            <w:rFonts w:ascii="IBM Plex Sans" w:hAnsi="IBM Plex Sans"/>
+            <w:b/>
+            <w:bCs/>
+            <w:sz w:val="22"/>
+            <w:szCs w:val="22"/>
+          </w:rPr>
+          <w:t>Open Source</w:t>
+        </w:r>
+        <w:proofErr w:type="gramEnd"/>
+        <w:r>
+          <w:rPr>
+            <w:rStyle w:val="Hyperlink"/>
+            <w:rFonts w:ascii="IBM Plex Sans" w:hAnsi="IBM Plex Sans"/>
+            <w:b/>
+            <w:bCs/>
+            <w:sz w:val="22"/>
+            <w:szCs w:val="22"/>
+          </w:rPr>
+          <w:t xml:space="preserve"> Fellow </w:t>
+        </w:r>
+        <w:r>
+          <w:rPr>
+            <w:rStyle w:val="Hyperlink"/>
+            <w:rFonts w:ascii="IBM Plex Sans" w:hAnsi="IBM Plex Sans"/>
+            <w:b/>
+            <w:bCs/>
+            <w:sz w:val="22"/>
+            <w:szCs w:val="22"/>
+          </w:rPr>
+          <w:t>–</w:t>
+        </w:r>
+        <w:r>
+          <w:rPr>
+            <w:rStyle w:val="Hyperlink"/>
+            <w:rFonts w:ascii="IBM Plex Sans" w:hAnsi="IBM Plex Sans"/>
+            <w:b/>
+            <w:bCs/>
+            <w:sz w:val="22"/>
+            <w:szCs w:val="22"/>
+          </w:rPr>
+          <w:t xml:space="preserve"> </w:t>
+        </w:r>
+        <w:r>
+          <w:rPr>
+            <w:rStyle w:val="Hyperlink"/>
+            <w:rFonts w:ascii="IBM Plex Sans" w:hAnsi="IBM Plex Sans"/>
+            <w:b/>
+            <w:bCs/>
+            <w:sz w:val="22"/>
+            <w:szCs w:val="22"/>
+          </w:rPr>
+          <w:t>Facebook/</w:t>
+        </w:r>
+        <w:proofErr w:type="spellStart"/>
+        <w:r>
+          <w:rPr>
+            <w:rStyle w:val="Hyperlink"/>
+            <w:rFonts w:ascii="IBM Plex Sans" w:hAnsi="IBM Plex Sans"/>
+            <w:b/>
+            <w:bCs/>
+            <w:sz w:val="22"/>
+            <w:szCs w:val="22"/>
+          </w:rPr>
+          <w:t>WebXR</w:t>
+        </w:r>
+        <w:proofErr w:type="spellEnd"/>
+      </w:hyperlink>
       <w:r>
         <w:rPr>
           <w:rFonts w:ascii="IBM Plex Sans" w:hAnsi="IBM Plex Sans"/>
@@ -600,7 +608,7 @@
       <w:r>
         <w:t xml:space="preserve"> </w:t>
       </w:r>
-      <w:hyperlink r:id="rId11" w:history="1">
+      <w:hyperlink r:id="rId12" w:history="1">
         <w:r>
           <w:rPr>
             <w:rStyle w:val="Hyperlink"/>
@@ -617,7 +625,7 @@
         </w:rPr>
         <w:t> using </w:t>
       </w:r>
-      <w:hyperlink r:id="rId12" w:history="1">
+      <w:hyperlink r:id="rId13" w:history="1">
         <w:r>
           <w:rPr>
             <w:rStyle w:val="Hyperlink"/>
@@ -638,7 +646,7 @@
         </w:rPr>
         <w:t> rendering library and the new </w:t>
       </w:r>
-      <w:hyperlink r:id="rId13" w:anchor="videolayer" w:history="1">
+      <w:hyperlink r:id="rId14" w:anchor="videolayer" w:history="1">
         <w:r>
           <w:rPr>
             <w:rStyle w:val="Hyperlink"/>
@@ -677,7 +685,7 @@
         </w:rPr>
         <w:t xml:space="preserve"> by </w:t>
       </w:r>
-      <w:hyperlink r:id="rId14" w:history="1">
+      <w:hyperlink r:id="rId15" w:history="1">
         <w:r>
           <w:rPr>
             <w:rStyle w:val="Hyperlink"/>
@@ -964,7 +972,7 @@
         </w:rPr>
         <w:t>Wrote </w:t>
       </w:r>
-      <w:hyperlink r:id="rId15" w:history="1">
+      <w:hyperlink r:id="rId16" w:history="1">
         <w:r>
           <w:rPr>
             <w:rStyle w:val="Hyperlink"/>
@@ -1010,7 +1018,7 @@
         </w:rPr>
         <w:t>Managed issues and releases, and </w:t>
       </w:r>
-      <w:hyperlink r:id="rId16" w:history="1">
+      <w:hyperlink r:id="rId17" w:history="1">
         <w:r>
           <w:rPr>
             <w:rStyle w:val="Hyperlink"/>
@@ -1148,7 +1156,7 @@
           <w:szCs w:val="22"/>
         </w:rPr>
       </w:pPr>
-      <w:hyperlink r:id="rId17" w:history="1">
+      <w:hyperlink r:id="rId18" w:history="1">
         <w:r>
           <w:rPr>
             <w:rStyle w:val="Hyperlink"/>
@@ -1193,7 +1201,7 @@
         </w:rPr>
         <w:t xml:space="preserve">Highest </w:t>
       </w:r>
-      <w:hyperlink r:id="rId18" w:history="1">
+      <w:hyperlink r:id="rId19" w:history="1">
         <w:r>
           <w:rPr>
             <w:rStyle w:val="Hyperlink"/>
@@ -1355,7 +1363,7 @@
           <w:szCs w:val="22"/>
         </w:rPr>
       </w:pPr>
-      <w:hyperlink r:id="rId19" w:history="1">
+      <w:hyperlink r:id="rId20" w:history="1">
         <w:r>
           <w:rPr>
             <w:rStyle w:val="Hyperlink"/>
@@ -1439,7 +1447,7 @@
         </w:rPr>
         <w:t xml:space="preserve">;  </w:t>
       </w:r>
-      <w:hyperlink r:id="rId20" w:history="1">
+      <w:hyperlink r:id="rId21" w:history="1">
         <w:r>
           <w:rPr>
             <w:rStyle w:val="Hyperlink"/>
@@ -1490,7 +1498,7 @@
         </w:rPr>
         <w:t xml:space="preserve">uthored </w:t>
       </w:r>
-      <w:hyperlink r:id="rId21" w:history="1">
+      <w:hyperlink r:id="rId22" w:history="1">
         <w:r>
           <w:rPr>
             <w:rStyle w:val="Hyperlink"/>
@@ -1535,7 +1543,7 @@
           <w:szCs w:val="22"/>
         </w:rPr>
       </w:pPr>
-      <w:hyperlink r:id="rId22" w:history="1">
+      <w:hyperlink r:id="rId23" w:history="1">
         <w:proofErr w:type="spellStart"/>
         <w:r>
           <w:rPr>
@@ -1605,7 +1613,7 @@
         </w:rPr>
         <w:t xml:space="preserve"> collaborative Vim document editor built with </w:t>
       </w:r>
-      <w:hyperlink r:id="rId23" w:history="1">
+      <w:hyperlink r:id="rId24" w:history="1">
         <w:r>
           <w:rPr>
             <w:rStyle w:val="Hyperlink"/>
@@ -1632,7 +1640,7 @@
         </w:rPr>
         <w:t xml:space="preserve">; </w:t>
       </w:r>
-      <w:hyperlink r:id="rId24" w:history="1">
+      <w:hyperlink r:id="rId25" w:history="1">
         <w:r>
           <w:rPr>
             <w:rStyle w:val="Hyperlink"/>
@@ -1678,7 +1686,7 @@
           <w:szCs w:val="22"/>
         </w:rPr>
       </w:pPr>
-      <w:hyperlink r:id="rId25" w:history="1">
+      <w:hyperlink r:id="rId26" w:history="1">
         <w:r>
           <w:rPr>
             <w:rStyle w:val="Hyperlink"/>
@@ -1735,7 +1743,7 @@
           <w:szCs w:val="22"/>
         </w:rPr>
       </w:pPr>
-      <w:hyperlink r:id="rId26" w:history="1">
+      <w:hyperlink r:id="rId27" w:history="1">
         <w:r>
           <w:rPr>
             <w:rStyle w:val="Hyperlink"/>
@@ -1812,7 +1820,7 @@
         </w:rPr>
         <w:t xml:space="preserve">Interactive course review web platform built on MERN stack, with a fully functional login system built from scratch, and integrated with </w:t>
       </w:r>
-      <w:hyperlink r:id="rId27" w:history="1">
+      <w:hyperlink r:id="rId28" w:history="1">
         <w:proofErr w:type="spellStart"/>
         <w:r>
           <w:rPr>
@@ -1872,7 +1880,7 @@
           <w:szCs w:val="22"/>
         </w:rPr>
       </w:pPr>
-      <w:hyperlink r:id="rId28" w:history="1">
+      <w:hyperlink r:id="rId29" w:history="1">
         <w:r>
           <w:rPr>
             <w:rStyle w:val="Hyperlink"/>
@@ -2214,7 +2222,7 @@
       </w:r>
     </w:p>
     <w:sectPr>
-      <w:footerReference w:type="default" r:id="rId29"/>
+      <w:footerReference w:type="default" r:id="rId30"/>
       <w:pgSz w:w="12240" w:h="15840"/>
       <w:pgMar w:top="720" w:right="720" w:bottom="720" w:left="720" w:header="0" w:footer="288" w:gutter="0"/>
       <w:cols w:space="720"/>

</xml_diff>